<commit_message>
latest spreadsheet processing for release
</commit_message>
<xml_diff>
--- a/src/main/resources/Documentation/KnownIssues/LOI-R1_Known_Issues_1-0-0.docx
+++ b/src/main/resources/Documentation/KnownIssues/LOI-R1_Known_Issues_1-0-0.docx
@@ -90,6 +90,15 @@
           <w:szCs w:val="28"/>
           <w:u w:val="single"/>
         </w:rPr>
+        <w:t>2</w:t>
+      </w:r>
+      <w:r>
+        <w:rPr>
+          <w:b/>
+          <w:sz w:val="28"/>
+          <w:szCs w:val="28"/>
+          <w:u w:val="single"/>
+        </w:rPr>
         <w:t>1</w:t>
       </w:r>
       <w:r>
@@ -111,8 +120,6 @@
         </w:rPr>
         <w:t>, 2017</w:t>
       </w:r>
-      <w:bookmarkStart w:id="0" w:name="_GoBack"/>
-      <w:bookmarkEnd w:id="0"/>
       <w:r>
         <w:rPr>
           <w:b/>
@@ -130,8 +137,8 @@
         <w:tblLook w:val="04A0" w:firstRow="1" w:lastRow="0" w:firstColumn="1" w:lastColumn="0" w:noHBand="0" w:noVBand="1"/>
       </w:tblPr>
       <w:tblGrid>
-        <w:gridCol w:w="4788"/>
-        <w:gridCol w:w="4788"/>
+        <w:gridCol w:w="4678"/>
+        <w:gridCol w:w="4672"/>
       </w:tblGrid>
       <w:tr>
         <w:trPr>
@@ -233,7 +240,16 @@
                 <w:color w:val="000000"/>
               </w:rPr>
               <w:br/>
-              <w:t>2) One triplet is valued with a code/code system from the value set defined in the conformance profile. The other triplet is valued with a code from a local code system. The allowed values for local code systems are "L" or "99zzz" where zzz represent EXACTLY 3 alphanumeric characters.</w:t>
+              <w:t>2) One triplet is valued with a code/code system from the value set defined in the confo</w:t>
+            </w:r>
+            <w:bookmarkStart w:id="0" w:name="_GoBack"/>
+            <w:bookmarkEnd w:id="0"/>
+            <w:r>
+              <w:rPr>
+                <w:rFonts w:ascii="Calibri" w:hAnsi="Calibri"/>
+                <w:color w:val="000000"/>
+              </w:rPr>
+              <w:t>rmance profile. The other triplet is valued with a code from a local code system. The allowed values for local code systems are "L" or "99zzz" where zzz represent EXACTLY 3 alphanumeric characters.</w:t>
             </w:r>
             <w:r>
               <w:rPr>
@@ -1667,6 +1683,21 @@
 </file>
 
 <file path=customXml/item1.xml><?xml version="1.0" encoding="utf-8"?>
+<?mso-contentType ?>
+<FormTemplates xmlns="http://schemas.microsoft.com/sharepoint/v3/contenttype/forms">
+  <Display>DocumentLibraryForm</Display>
+  <Edit>DocumentLibraryForm</Edit>
+  <New>DocumentLibraryForm</New>
+</FormTemplates>
+</file>
+
+<file path=customXml/item2.xml><?xml version="1.0" encoding="utf-8"?>
+<p:properties xmlns:p="http://schemas.microsoft.com/office/2006/metadata/properties" xmlns:xsi="http://www.w3.org/2001/XMLSchema-instance" xmlns:pc="http://schemas.microsoft.com/office/infopath/2007/PartnerControls">
+  <documentManagement/>
+</p:properties>
+</file>
+
+<file path=customXml/item3.xml><?xml version="1.0" encoding="utf-8"?>
 <ct:contentTypeSchema xmlns:ct="http://schemas.microsoft.com/office/2006/metadata/contentType" xmlns:ma="http://schemas.microsoft.com/office/2006/metadata/properties/metaAttributes" ct:_="" ma:_="" ma:contentTypeName="Document" ma:contentTypeID="0x0101001F60E78C9B48974AAB4DDF6438384973" ma:contentTypeVersion="0" ma:contentTypeDescription="Create a new document." ma:contentTypeScope="" ma:versionID="7bef9fa1ecf62f566940cee485002db3">
   <xsd:schema xmlns:xsd="http://www.w3.org/2001/XMLSchema" xmlns:xs="http://www.w3.org/2001/XMLSchema" xmlns:p="http://schemas.microsoft.com/office/2006/metadata/properties" targetNamespace="http://schemas.microsoft.com/office/2006/metadata/properties" ma:root="true" ma:fieldsID="1b05d82d297216baf5b26c55225140df">
     <xsd:element name="properties">
@@ -1780,22 +1811,30 @@
 </ct:contentTypeSchema>
 </file>
 
-<file path=customXml/item2.xml><?xml version="1.0" encoding="utf-8"?>
-<p:properties xmlns:p="http://schemas.microsoft.com/office/2006/metadata/properties" xmlns:xsi="http://www.w3.org/2001/XMLSchema-instance" xmlns:pc="http://schemas.microsoft.com/office/infopath/2007/PartnerControls">
-  <documentManagement/>
-</p:properties>
+<file path=customXml/itemProps1.xml><?xml version="1.0" encoding="utf-8"?>
+<ds:datastoreItem xmlns:ds="http://schemas.openxmlformats.org/officeDocument/2006/customXml" ds:itemID="{5C78D8C3-4B51-42B9-8AEF-F6A4BB40D007}">
+  <ds:schemaRefs>
+    <ds:schemaRef ds:uri="http://schemas.microsoft.com/sharepoint/v3/contenttype/forms"/>
+  </ds:schemaRefs>
+</ds:datastoreItem>
 </file>
 
-<file path=customXml/item3.xml><?xml version="1.0" encoding="utf-8"?>
-<?mso-contentType ?>
-<FormTemplates xmlns="http://schemas.microsoft.com/sharepoint/v3/contenttype/forms">
-  <Display>DocumentLibraryForm</Display>
-  <Edit>DocumentLibraryForm</Edit>
-  <New>DocumentLibraryForm</New>
-</FormTemplates>
+<file path=customXml/itemProps2.xml><?xml version="1.0" encoding="utf-8"?>
+<ds:datastoreItem xmlns:ds="http://schemas.openxmlformats.org/officeDocument/2006/customXml" ds:itemID="{DDD0870E-1D54-4CA0-8AD8-780DF5125C93}">
+  <ds:schemaRefs>
+    <ds:schemaRef ds:uri="http://purl.org/dc/dcmitype/"/>
+    <ds:schemaRef ds:uri="http://www.w3.org/XML/1998/namespace"/>
+    <ds:schemaRef ds:uri="http://schemas.openxmlformats.org/package/2006/metadata/core-properties"/>
+    <ds:schemaRef ds:uri="http://schemas.microsoft.com/office/2006/documentManagement/types"/>
+    <ds:schemaRef ds:uri="http://purl.org/dc/terms/"/>
+    <ds:schemaRef ds:uri="http://purl.org/dc/elements/1.1/"/>
+    <ds:schemaRef ds:uri="http://schemas.microsoft.com/office/infopath/2007/PartnerControls"/>
+    <ds:schemaRef ds:uri="http://schemas.microsoft.com/office/2006/metadata/properties"/>
+  </ds:schemaRefs>
+</ds:datastoreItem>
 </file>
 
-<file path=customXml/itemProps1.xml><?xml version="1.0" encoding="utf-8"?>
+<file path=customXml/itemProps3.xml><?xml version="1.0" encoding="utf-8"?>
 <ds:datastoreItem xmlns:ds="http://schemas.openxmlformats.org/officeDocument/2006/customXml" ds:itemID="{05574345-02A7-4E20-AD22-5930D580D22D}">
   <ds:schemaRefs>
     <ds:schemaRef ds:uri="http://schemas.microsoft.com/office/2006/metadata/contentType"/>
@@ -1809,27 +1848,4 @@
     <ds:schemaRef ds:uri="http://schemas.microsoft.com/office/infopath/2007/PartnerControls"/>
   </ds:schemaRefs>
 </ds:datastoreItem>
-</file>
-
-<file path=customXml/itemProps2.xml><?xml version="1.0" encoding="utf-8"?>
-<ds:datastoreItem xmlns:ds="http://schemas.openxmlformats.org/officeDocument/2006/customXml" ds:itemID="{DDD0870E-1D54-4CA0-8AD8-780DF5125C93}">
-  <ds:schemaRefs>
-    <ds:schemaRef ds:uri="http://purl.org/dc/terms/"/>
-    <ds:schemaRef ds:uri="http://schemas.microsoft.com/office/2006/documentManagement/types"/>
-    <ds:schemaRef ds:uri="http://schemas.microsoft.com/office/2006/metadata/properties"/>
-    <ds:schemaRef ds:uri="http://purl.org/dc/elements/1.1/"/>
-    <ds:schemaRef ds:uri="http://www.w3.org/XML/1998/namespace"/>
-    <ds:schemaRef ds:uri="http://schemas.microsoft.com/office/infopath/2007/PartnerControls"/>
-    <ds:schemaRef ds:uri="http://schemas.openxmlformats.org/package/2006/metadata/core-properties"/>
-    <ds:schemaRef ds:uri="http://purl.org/dc/dcmitype/"/>
-  </ds:schemaRefs>
-</ds:datastoreItem>
-</file>
-
-<file path=customXml/itemProps3.xml><?xml version="1.0" encoding="utf-8"?>
-<ds:datastoreItem xmlns:ds="http://schemas.openxmlformats.org/officeDocument/2006/customXml" ds:itemID="{5C78D8C3-4B51-42B9-8AEF-F6A4BB40D007}">
-  <ds:schemaRefs>
-    <ds:schemaRef ds:uri="http://schemas.microsoft.com/sharepoint/v3/contenttype/forms"/>
-  </ds:schemaRefs>
-</ds:datastoreItem>
 </file>
</xml_diff>